<commit_message>
Updated Notes with new Youtube linke for 'Build the future of the web with WebAssembly and more'
</commit_message>
<xml_diff>
--- a/WARust/Notes.docx
+++ b/WARust/Notes.docx
@@ -37,6 +37,76 @@
       </w:hyperlink>
     </w:p>
     <w:p/>
+    <w:p>
+      <w:pPr>
+        <w:rPr>
+          <w:b/>
+          <w:u w:val="single"/>
+        </w:rPr>
+      </w:pPr>
+      <w:r>
+        <w:rPr>
+          <w:b/>
+          <w:u w:val="single"/>
+        </w:rPr>
+        <w:t xml:space="preserve">Build the future of the web with </w:t>
+      </w:r>
+      <w:proofErr w:type="spellStart"/>
+      <w:r>
+        <w:rPr>
+          <w:b/>
+          <w:u w:val="single"/>
+        </w:rPr>
+        <w:t>WebAssembly</w:t>
+      </w:r>
+      <w:proofErr w:type="spellEnd"/>
+      <w:r>
+        <w:rPr>
+          <w:b/>
+          <w:u w:val="single"/>
+        </w:rPr>
+        <w:t xml:space="preserve"> and more (Google I/O '18)</w:t>
+      </w:r>
+    </w:p>
+    <w:p>
+      <w:hyperlink r:id="rId5" w:history="1">
+        <w:r>
+          <w:rPr>
+            <w:rStyle w:val="Hyperlink"/>
+          </w:rPr>
+          <w:t>https://www.youtube.com/watch?v=BnYq7JapeDA&amp;fbclid=IwAR3lM7ii5e44QHlF-UYj5_g0RzxHWBZpgWkdBS6NS3OGx9P6J634xraWs1I</w:t>
+        </w:r>
+      </w:hyperlink>
+    </w:p>
+    <w:p/>
+    <w:p>
+      <w:proofErr w:type="spellStart"/>
+      <w:r>
+        <w:rPr>
+          <w:b/>
+          <w:u w:val="single"/>
+        </w:rPr>
+        <w:t>WebAssembly</w:t>
+      </w:r>
+      <w:proofErr w:type="spellEnd"/>
+      <w:r>
+        <w:rPr>
+          <w:b/>
+          <w:u w:val="single"/>
+        </w:rPr>
+        <w:t xml:space="preserve"> Physics and DOM objects</w:t>
+      </w:r>
+    </w:p>
+    <w:p>
+      <w:hyperlink r:id="rId6" w:history="1">
+        <w:r>
+          <w:rPr>
+            <w:rStyle w:val="Hyperlink"/>
+          </w:rPr>
+          <w:t>https://codelabs.developers.google.com/codelabs/hour-chipmunk/#0</w:t>
+        </w:r>
+      </w:hyperlink>
+    </w:p>
     <w:p/>
     <w:sectPr>
       <w:pgSz w:w="12240" w:h="15840"/>
@@ -207,6 +277,50 @@
   <w:style w:type="paragraph" w:default="1" w:styleId="Normal">
     <w:name w:val="Normal"/>
     <w:qFormat/>
+    <w:rsid w:val="00BA4F70"/>
+  </w:style>
+  <w:style w:type="paragraph" w:styleId="Heading1">
+    <w:name w:val="heading 1"/>
+    <w:basedOn w:val="Normal"/>
+    <w:link w:val="Heading1Char"/>
+    <w:uiPriority w:val="9"/>
+    <w:qFormat/>
+    <w:rsid w:val="00DD3AE4"/>
+    <w:pPr>
+      <w:spacing w:before="100" w:beforeAutospacing="1" w:after="100" w:afterAutospacing="1" w:line="240" w:lineRule="auto"/>
+      <w:outlineLvl w:val="0"/>
+    </w:pPr>
+    <w:rPr>
+      <w:rFonts w:ascii="Times New Roman" w:eastAsia="Times New Roman" w:hAnsi="Times New Roman" w:cs="Times New Roman"/>
+      <w:b/>
+      <w:bCs/>
+      <w:kern w:val="36"/>
+      <w:sz w:val="48"/>
+      <w:szCs w:val="48"/>
+    </w:rPr>
+  </w:style>
+  <w:style w:type="paragraph" w:styleId="Heading3">
+    <w:name w:val="heading 3"/>
+    <w:basedOn w:val="Normal"/>
+    <w:next w:val="Normal"/>
+    <w:link w:val="Heading3Char"/>
+    <w:uiPriority w:val="9"/>
+    <w:semiHidden/>
+    <w:unhideWhenUsed/>
+    <w:qFormat/>
+    <w:rsid w:val="00834E93"/>
+    <w:pPr>
+      <w:keepNext/>
+      <w:keepLines/>
+      <w:spacing w:before="200" w:after="0"/>
+      <w:outlineLvl w:val="2"/>
+    </w:pPr>
+    <w:rPr>
+      <w:rFonts w:asciiTheme="majorHAnsi" w:eastAsiaTheme="majorEastAsia" w:hAnsiTheme="majorHAnsi" w:cstheme="majorBidi"/>
+      <w:b/>
+      <w:bCs/>
+      <w:color w:val="4F81BD" w:themeColor="accent1"/>
+    </w:rPr>
   </w:style>
   <w:style w:type="character" w:default="1" w:styleId="DefaultParagraphFont">
     <w:name w:val="Default Paragraph Font"/>
@@ -245,6 +359,35 @@
     <w:rPr>
       <w:color w:val="0000FF" w:themeColor="hyperlink"/>
       <w:u w:val="single"/>
+    </w:rPr>
+  </w:style>
+  <w:style w:type="character" w:customStyle="1" w:styleId="Heading1Char">
+    <w:name w:val="Heading 1 Char"/>
+    <w:basedOn w:val="DefaultParagraphFont"/>
+    <w:link w:val="Heading1"/>
+    <w:uiPriority w:val="9"/>
+    <w:rsid w:val="00DD3AE4"/>
+    <w:rPr>
+      <w:rFonts w:ascii="Times New Roman" w:eastAsia="Times New Roman" w:hAnsi="Times New Roman" w:cs="Times New Roman"/>
+      <w:b/>
+      <w:bCs/>
+      <w:kern w:val="36"/>
+      <w:sz w:val="48"/>
+      <w:szCs w:val="48"/>
+    </w:rPr>
+  </w:style>
+  <w:style w:type="character" w:customStyle="1" w:styleId="Heading3Char">
+    <w:name w:val="Heading 3 Char"/>
+    <w:basedOn w:val="DefaultParagraphFont"/>
+    <w:link w:val="Heading3"/>
+    <w:uiPriority w:val="9"/>
+    <w:semiHidden/>
+    <w:rsid w:val="00834E93"/>
+    <w:rPr>
+      <w:rFonts w:asciiTheme="majorHAnsi" w:eastAsiaTheme="majorEastAsia" w:hAnsiTheme="majorHAnsi" w:cstheme="majorBidi"/>
+      <w:b/>
+      <w:bCs/>
+      <w:color w:val="4F81BD" w:themeColor="accent1"/>
     </w:rPr>
   </w:style>
 </w:styles>

</xml_diff>

<commit_message>
New updated links sent by Sir Zia Khan
</commit_message>
<xml_diff>
--- a/WARust/Notes.docx
+++ b/WARust/Notes.docx
@@ -98,12 +98,78 @@
       </w:r>
     </w:p>
     <w:p>
-      <w:hyperlink r:id="rId6" w:history="1">
+      <w:hyperlink r:id="rId6" w:anchor="0" w:history="1">
         <w:r>
           <w:rPr>
             <w:rStyle w:val="Hyperlink"/>
           </w:rPr>
           <w:t>https://codelabs.developers.google.com/codelabs/hour-chipmunk/#0</w:t>
+        </w:r>
+      </w:hyperlink>
+    </w:p>
+    <w:p/>
+    <w:p>
+      <w:pPr>
+        <w:rPr>
+          <w:b/>
+          <w:u w:val="single"/>
+        </w:rPr>
+      </w:pPr>
+      <w:r>
+        <w:rPr>
+          <w:b/>
+          <w:u w:val="single"/>
+        </w:rPr>
+        <w:t>Install Rust</w:t>
+      </w:r>
+    </w:p>
+    <w:p>
+      <w:hyperlink r:id="rId7" w:history="1">
+        <w:r>
+          <w:rPr>
+            <w:rStyle w:val="Hyperlink"/>
+          </w:rPr>
+          <w:t>http://data.agaric.com/undo-git-add-remove-files-staged-git-commit</w:t>
+        </w:r>
+      </w:hyperlink>
+    </w:p>
+    <w:p/>
+    <w:p>
+      <w:pPr>
+        <w:rPr>
+          <w:b/>
+          <w:u w:val="single"/>
+        </w:rPr>
+      </w:pPr>
+      <w:r>
+        <w:rPr>
+          <w:b/>
+          <w:u w:val="single"/>
+        </w:rPr>
+        <w:t xml:space="preserve">Introduction – Rust and </w:t>
+      </w:r>
+      <w:proofErr w:type="spellStart"/>
+      <w:r>
+        <w:rPr>
+          <w:b/>
+          <w:u w:val="single"/>
+        </w:rPr>
+        <w:t>Webassembly</w:t>
+      </w:r>
+      <w:proofErr w:type="spellEnd"/>
+    </w:p>
+    <w:p>
+      <w:pPr>
+        <w:rPr>
+          <w:rStyle w:val="Hyperlink"/>
+        </w:rPr>
+      </w:pPr>
+      <w:hyperlink r:id="rId8" w:tgtFrame="_blank" w:history="1">
+        <w:r>
+          <w:rPr>
+            <w:rStyle w:val="Hyperlink"/>
+          </w:rPr>
+          <w:t>https://rustwasm.github.io/book/</w:t>
         </w:r>
       </w:hyperlink>
     </w:p>

</xml_diff>

<commit_message>
Updated folder for better indexing
</commit_message>
<xml_diff>
--- a/WARust/Notes.docx
+++ b/WARust/Notes.docx
@@ -9,21 +9,12 @@
           <w:u w:val="single"/>
         </w:rPr>
       </w:pPr>
-      <w:proofErr w:type="spellStart"/>
       <w:r>
         <w:rPr>
           <w:b/>
           <w:u w:val="single"/>
         </w:rPr>
-        <w:t>WebAssembly</w:t>
-      </w:r>
-      <w:proofErr w:type="spellEnd"/>
-      <w:r>
-        <w:rPr>
-          <w:b/>
-          <w:u w:val="single"/>
-        </w:rPr>
-        <w:t xml:space="preserve"> Format:</w:t>
+        <w:t>WebAssembly Format:</w:t>
       </w:r>
     </w:p>
     <w:p>
@@ -49,23 +40,7 @@
           <w:b/>
           <w:u w:val="single"/>
         </w:rPr>
-        <w:t xml:space="preserve">Build the future of the web with </w:t>
-      </w:r>
-      <w:proofErr w:type="spellStart"/>
-      <w:r>
-        <w:rPr>
-          <w:b/>
-          <w:u w:val="single"/>
-        </w:rPr>
-        <w:t>WebAssembly</w:t>
-      </w:r>
-      <w:proofErr w:type="spellEnd"/>
-      <w:r>
-        <w:rPr>
-          <w:b/>
-          <w:u w:val="single"/>
-        </w:rPr>
-        <w:t xml:space="preserve"> and more (Google I/O '18)</w:t>
+        <w:t>Build the future of the web with WebAssembly and more (Google I/O '18)</w:t>
       </w:r>
     </w:p>
     <w:p>
@@ -80,21 +55,12 @@
     </w:p>
     <w:p/>
     <w:p>
-      <w:proofErr w:type="spellStart"/>
       <w:r>
         <w:rPr>
           <w:b/>
           <w:u w:val="single"/>
         </w:rPr>
-        <w:t>WebAssembly</w:t>
-      </w:r>
-      <w:proofErr w:type="spellEnd"/>
-      <w:r>
-        <w:rPr>
-          <w:b/>
-          <w:u w:val="single"/>
-        </w:rPr>
-        <w:t xml:space="preserve"> Physics and DOM objects</w:t>
+        <w:t>WebAssembly Physics and DOM objects</w:t>
       </w:r>
     </w:p>
     <w:p>
@@ -146,17 +112,8 @@
           <w:b/>
           <w:u w:val="single"/>
         </w:rPr>
-        <w:t xml:space="preserve">Introduction – Rust and </w:t>
+        <w:t>Introduction – Rust and Webassembly</w:t>
       </w:r>
-      <w:proofErr w:type="spellStart"/>
-      <w:r>
-        <w:rPr>
-          <w:b/>
-          <w:u w:val="single"/>
-        </w:rPr>
-        <w:t>Webassembly</w:t>
-      </w:r>
-      <w:proofErr w:type="spellEnd"/>
     </w:p>
     <w:p>
       <w:pPr>
@@ -173,6 +130,115 @@
         </w:r>
       </w:hyperlink>
     </w:p>
+    <w:p>
+      <w:pPr>
+        <w:rPr>
+          <w:rFonts w:ascii="Arial" w:hAnsi="Arial" w:cs="Arial"/>
+          <w:sz w:val="16"/>
+          <w:szCs w:val="16"/>
+          <w:shd w:val="clear" w:color="auto" w:fill="FFFFFF"/>
+        </w:rPr>
+      </w:pPr>
+    </w:p>
+    <w:p>
+      <w:pPr>
+        <w:rPr>
+          <w:rFonts w:ascii="Times New Roman" w:hAnsi="Times New Roman" w:cs="Times New Roman"/>
+        </w:rPr>
+      </w:pPr>
+      <w:r>
+        <w:rPr>
+          <w:b/>
+          <w:u w:val="single"/>
+        </w:rPr>
+        <w:t>Rust and WebAssembly</w:t>
+      </w:r>
+    </w:p>
+    <w:p>
+      <w:pPr>
+        <w:pStyle w:val="NormalWeb"/>
+        <w:shd w:val="clear" w:color="auto" w:fill="FFFFFF"/>
+        <w:rPr>
+          <w:rFonts w:ascii="Arial" w:hAnsi="Arial" w:cs="Arial"/>
+          <w:color w:val="333333"/>
+          <w:sz w:val="16"/>
+          <w:szCs w:val="16"/>
+        </w:rPr>
+      </w:pPr>
+      <w:r>
+        <w:rPr>
+          <w:rFonts w:ascii="Arial" w:hAnsi="Arial" w:cs="Arial"/>
+          <w:color w:val="333333"/>
+          <w:sz w:val="16"/>
+          <w:szCs w:val="16"/>
+        </w:rPr>
+        <w:t>This small book describes how to use </w:t>
+      </w:r>
+      <w:hyperlink r:id="rId9" w:history="1">
+        <w:r>
+          <w:rPr>
+            <w:rStyle w:val="Hyperlink"/>
+            <w:rFonts w:ascii="Arial" w:hAnsi="Arial" w:cs="Arial"/>
+            <w:sz w:val="16"/>
+            <w:szCs w:val="16"/>
+            <w:u w:val="none"/>
+          </w:rPr>
+          <w:t>Rust</w:t>
+        </w:r>
+      </w:hyperlink>
+      <w:r>
+        <w:rPr>
+          <w:rFonts w:ascii="Arial" w:hAnsi="Arial" w:cs="Arial"/>
+          <w:color w:val="333333"/>
+          <w:sz w:val="16"/>
+          <w:szCs w:val="16"/>
+        </w:rPr>
+        <w:t> and </w:t>
+      </w:r>
+      <w:hyperlink r:id="rId10" w:history="1">
+        <w:r>
+          <w:rPr>
+            <w:rStyle w:val="Hyperlink"/>
+            <w:rFonts w:ascii="Arial" w:hAnsi="Arial" w:cs="Arial"/>
+            <w:sz w:val="16"/>
+            <w:szCs w:val="16"/>
+            <w:u w:val="none"/>
+          </w:rPr>
+          <w:t>WebAssembly</w:t>
+        </w:r>
+      </w:hyperlink>
+      <w:r>
+        <w:rPr>
+          <w:rFonts w:ascii="Arial" w:hAnsi="Arial" w:cs="Arial"/>
+          <w:color w:val="333333"/>
+          <w:sz w:val="16"/>
+          <w:szCs w:val="16"/>
+        </w:rPr>
+        <w:t> together.</w:t>
+      </w:r>
+    </w:p>
+    <w:p>
+      <w:hyperlink r:id="rId11" w:history="1">
+        <w:r>
+          <w:rPr>
+            <w:rStyle w:val="Hyperlink"/>
+          </w:rPr>
+          <w:t>https://rustwasm.github.io/book/introduction.html</w:t>
+        </w:r>
+      </w:hyperlink>
+    </w:p>
+    <w:p/>
+    <w:p>
+      <w:hyperlink r:id="rId12" w:history="1">
+        <w:r>
+          <w:rPr>
+            <w:rStyle w:val="Hyperlink"/>
+          </w:rPr>
+          <w:t>https://techcrunch.com/2015/06/17/google-microsoft-mozilla-and-others-team-up-to-launch-webassembly-a-new-binary-format-for-the-web/#.u2rea0:e0MJ</w:t>
+        </w:r>
+      </w:hyperlink>
+    </w:p>
+    <w:p/>
     <w:p/>
     <w:sectPr>
       <w:pgSz w:w="12240" w:h="15840"/>
@@ -456,6 +522,21 @@
       <w:color w:val="4F81BD" w:themeColor="accent1"/>
     </w:rPr>
   </w:style>
+  <w:style w:type="paragraph" w:styleId="NormalWeb">
+    <w:name w:val="Normal (Web)"/>
+    <w:basedOn w:val="Normal"/>
+    <w:uiPriority w:val="99"/>
+    <w:unhideWhenUsed/>
+    <w:rsid w:val="0019205D"/>
+    <w:pPr>
+      <w:spacing w:before="100" w:beforeAutospacing="1" w:after="100" w:afterAutospacing="1" w:line="240" w:lineRule="auto"/>
+    </w:pPr>
+    <w:rPr>
+      <w:rFonts w:ascii="Times New Roman" w:eastAsia="Times New Roman" w:hAnsi="Times New Roman" w:cs="Times New Roman"/>
+      <w:sz w:val="24"/>
+      <w:szCs w:val="24"/>
+    </w:rPr>
+  </w:style>
 </w:styles>
 </file>
 

</xml_diff>

<commit_message>
Updated Notex.doc for bad installation link
</commit_message>
<xml_diff>
--- a/WARust/Notes.docx
+++ b/WARust/Notes.docx
@@ -95,7 +95,7 @@
           <w:rPr>
             <w:rStyle w:val="Hyperlink"/>
           </w:rPr>
-          <w:t>http://data.agaric.com/undo-git-add-remove-files-staged-git-commit</w:t>
+          <w:t>https://www.rust-lang.org/tools/install?fbclid=IwAR26tIvN6LKamt3CzxBwJV5Wn16iGrgcIKzcVGa-ArEUmumY3DYZNHFQps8</w:t>
         </w:r>
       </w:hyperlink>
     </w:p>
@@ -229,7 +229,7 @@
     </w:p>
     <w:p/>
     <w:p>
-      <w:hyperlink r:id="rId12" w:history="1">
+      <w:hyperlink r:id="rId12" w:anchor=".u2rea0:e0MJ" w:history="1">
         <w:r>
           <w:rPr>
             <w:rStyle w:val="Hyperlink"/>

</xml_diff>